<commit_message>
added explanations and text
</commit_message>
<xml_diff>
--- a/writing/Methods.docx
+++ b/writing/Methods.docx
@@ -1365,8 +1365,6 @@
           </m:sSub>
         </m:oMath>
       </m:oMathPara>
-      <w:bookmarkStart w:id="0" w:name="_GoBack"/>
-      <w:bookmarkEnd w:id="0"/>
     </w:p>
     <w:p>
       <w:pPr>
@@ -1686,41 +1684,65 @@
         <w:pStyle w:val="ListParagraph"/>
         <w:numPr>
           <w:ilvl w:val="0"/>
-          <w:numId w:val="1"/>
+          <w:numId w:val="3"/>
         </w:numPr>
         <w:rPr>
-          <w:rFonts w:ascii="Calibri" w:eastAsia="Times New Roman" w:hAnsi="Calibri" w:cs="Calibri"/>
-        </w:rPr>
-      </w:pPr>
-      <w:r>
-        <w:rPr>
-          <w:rFonts w:ascii="Calibri" w:eastAsia="Times New Roman" w:hAnsi="Calibri" w:cs="Calibri"/>
-          <w:shd w:val="clear" w:color="auto" w:fill="FFFFFF"/>
-        </w:rPr>
-        <w:t xml:space="preserve">Chamberlain JA Jr, </w:t>
-      </w:r>
-      <w:proofErr w:type="spellStart"/>
-      <w:r>
-        <w:rPr>
-          <w:rFonts w:ascii="Calibri" w:eastAsia="Times New Roman" w:hAnsi="Calibri" w:cs="Calibri"/>
-          <w:shd w:val="clear" w:color="auto" w:fill="FFFFFF"/>
-        </w:rPr>
-        <w:t>Graus</w:t>
-      </w:r>
-      <w:proofErr w:type="spellEnd"/>
-      <w:r>
-        <w:rPr>
-          <w:rFonts w:ascii="Calibri" w:eastAsia="Times New Roman" w:hAnsi="Calibri" w:cs="Calibri"/>
-          <w:shd w:val="clear" w:color="auto" w:fill="FFFFFF"/>
-        </w:rPr>
-        <w:t xml:space="preserve"> RR (1975) Water flow and hydromechanical adaptations of branched reef corals. Bulletin of Marine Science 25: 112–125 </w:t>
-      </w:r>
-    </w:p>
-    <w:p>
-      <w:pPr>
-        <w:pStyle w:val="ListParagraph"/>
-        <w:rPr>
-          <w:rFonts w:ascii="Calibri" w:eastAsia="Times New Roman" w:hAnsi="Calibri" w:cs="Calibri"/>
+          <w:rFonts w:eastAsiaTheme="minorEastAsia"/>
+        </w:rPr>
+      </w:pPr>
+      <w:r>
+        <w:rPr>
+          <w:rFonts w:eastAsiaTheme="minorEastAsia"/>
+        </w:rPr>
+        <w:t xml:space="preserve">Castro, P. "Movements between Coral Colonies in Trapezia </w:t>
+      </w:r>
+      <w:proofErr w:type="spellStart"/>
+      <w:r>
+        <w:rPr>
+          <w:rFonts w:eastAsiaTheme="minorEastAsia"/>
+        </w:rPr>
+        <w:t>Ferruginea</w:t>
+      </w:r>
+      <w:proofErr w:type="spellEnd"/>
+      <w:r>
+        <w:rPr>
+          <w:rFonts w:eastAsiaTheme="minorEastAsia"/>
+        </w:rPr>
+        <w:t xml:space="preserve"> (Crustacea: </w:t>
+      </w:r>
+      <w:proofErr w:type="spellStart"/>
+      <w:r>
+        <w:rPr>
+          <w:rFonts w:eastAsiaTheme="minorEastAsia"/>
+        </w:rPr>
+        <w:t>Brachyura</w:t>
+      </w:r>
+      <w:proofErr w:type="spellEnd"/>
+      <w:r>
+        <w:rPr>
+          <w:rFonts w:eastAsiaTheme="minorEastAsia"/>
+        </w:rPr>
+        <w:t xml:space="preserve">), an Obligate Symbiont of </w:t>
+      </w:r>
+      <w:proofErr w:type="spellStart"/>
+      <w:r>
+        <w:rPr>
+          <w:rFonts w:eastAsiaTheme="minorEastAsia"/>
+        </w:rPr>
+        <w:t>Scleractinian</w:t>
+      </w:r>
+      <w:proofErr w:type="spellEnd"/>
+      <w:r>
+        <w:rPr>
+          <w:rFonts w:eastAsiaTheme="minorEastAsia"/>
+        </w:rPr>
+        <w:t xml:space="preserve"> Corals." Marine Biology 46.3 (1978): 237-45. Web.</w:t>
+      </w:r>
+    </w:p>
+    <w:p>
+      <w:pPr>
+        <w:rPr>
+          <w:rFonts w:eastAsiaTheme="minorEastAsia"/>
         </w:rPr>
       </w:pPr>
     </w:p>
@@ -1729,204 +1751,34 @@
         <w:pStyle w:val="ListParagraph"/>
         <w:numPr>
           <w:ilvl w:val="0"/>
-          <w:numId w:val="1"/>
+          <w:numId w:val="3"/>
         </w:numPr>
         <w:rPr>
           <w:rFonts w:ascii="Calibri" w:eastAsia="Times New Roman" w:hAnsi="Calibri" w:cs="Calibri"/>
         </w:rPr>
       </w:pPr>
-      <w:proofErr w:type="spellStart"/>
-      <w:r>
-        <w:rPr>
-          <w:rFonts w:ascii="Calibri" w:eastAsia="Times New Roman" w:hAnsi="Calibri" w:cs="Calibri"/>
-          <w:shd w:val="clear" w:color="auto" w:fill="FFFFFF"/>
-        </w:rPr>
-        <w:t>Chindapol</w:t>
-      </w:r>
-      <w:proofErr w:type="spellEnd"/>
-      <w:r>
-        <w:rPr>
-          <w:rFonts w:ascii="Calibri" w:eastAsia="Times New Roman" w:hAnsi="Calibri" w:cs="Calibri"/>
-          <w:shd w:val="clear" w:color="auto" w:fill="FFFFFF"/>
-        </w:rPr>
-        <w:t xml:space="preserve">, </w:t>
-      </w:r>
-      <w:proofErr w:type="spellStart"/>
-      <w:r>
-        <w:rPr>
-          <w:rFonts w:ascii="Calibri" w:eastAsia="Times New Roman" w:hAnsi="Calibri" w:cs="Calibri"/>
-          <w:shd w:val="clear" w:color="auto" w:fill="FFFFFF"/>
-        </w:rPr>
-        <w:t>Nol</w:t>
-      </w:r>
-      <w:proofErr w:type="spellEnd"/>
-      <w:r>
-        <w:rPr>
-          <w:rFonts w:ascii="Calibri" w:eastAsia="Times New Roman" w:hAnsi="Calibri" w:cs="Calibri"/>
-          <w:shd w:val="clear" w:color="auto" w:fill="FFFFFF"/>
-        </w:rPr>
-        <w:t xml:space="preserve">, Jaap A. </w:t>
-      </w:r>
-      <w:proofErr w:type="spellStart"/>
-      <w:r>
-        <w:rPr>
-          <w:rFonts w:ascii="Calibri" w:eastAsia="Times New Roman" w:hAnsi="Calibri" w:cs="Calibri"/>
-          <w:shd w:val="clear" w:color="auto" w:fill="FFFFFF"/>
-        </w:rPr>
-        <w:t>Kaandorp</w:t>
-      </w:r>
-      <w:proofErr w:type="spellEnd"/>
-      <w:r>
-        <w:rPr>
-          <w:rFonts w:ascii="Calibri" w:eastAsia="Times New Roman" w:hAnsi="Calibri" w:cs="Calibri"/>
-          <w:shd w:val="clear" w:color="auto" w:fill="FFFFFF"/>
-        </w:rPr>
-        <w:t xml:space="preserve">, Carolina </w:t>
-      </w:r>
-      <w:proofErr w:type="spellStart"/>
-      <w:r>
-        <w:rPr>
-          <w:rFonts w:ascii="Calibri" w:eastAsia="Times New Roman" w:hAnsi="Calibri" w:cs="Calibri"/>
-          <w:shd w:val="clear" w:color="auto" w:fill="FFFFFF"/>
-        </w:rPr>
-        <w:t>Cronemberger</w:t>
-      </w:r>
-      <w:proofErr w:type="spellEnd"/>
-      <w:r>
-        <w:rPr>
-          <w:rFonts w:ascii="Calibri" w:eastAsia="Times New Roman" w:hAnsi="Calibri" w:cs="Calibri"/>
-          <w:shd w:val="clear" w:color="auto" w:fill="FFFFFF"/>
-        </w:rPr>
-        <w:t xml:space="preserve">, </w:t>
-      </w:r>
-      <w:proofErr w:type="spellStart"/>
-      <w:r>
-        <w:rPr>
-          <w:rFonts w:ascii="Calibri" w:eastAsia="Times New Roman" w:hAnsi="Calibri" w:cs="Calibri"/>
-          <w:shd w:val="clear" w:color="auto" w:fill="FFFFFF"/>
-        </w:rPr>
-        <w:t>Tali</w:t>
-      </w:r>
-      <w:proofErr w:type="spellEnd"/>
-      <w:r>
-        <w:rPr>
-          <w:rFonts w:ascii="Calibri" w:eastAsia="Times New Roman" w:hAnsi="Calibri" w:cs="Calibri"/>
-          <w:shd w:val="clear" w:color="auto" w:fill="FFFFFF"/>
-        </w:rPr>
-        <w:t xml:space="preserve"> Mass, </w:t>
-      </w:r>
-      <w:proofErr w:type="spellStart"/>
-      <w:r>
-        <w:rPr>
-          <w:rFonts w:ascii="Calibri" w:eastAsia="Times New Roman" w:hAnsi="Calibri" w:cs="Calibri"/>
-          <w:shd w:val="clear" w:color="auto" w:fill="FFFFFF"/>
-        </w:rPr>
-        <w:t>Amatzia</w:t>
-      </w:r>
-      <w:proofErr w:type="spellEnd"/>
-      <w:r>
-        <w:rPr>
-          <w:rFonts w:ascii="Calibri" w:eastAsia="Times New Roman" w:hAnsi="Calibri" w:cs="Calibri"/>
-          <w:shd w:val="clear" w:color="auto" w:fill="FFFFFF"/>
-        </w:rPr>
-        <w:t xml:space="preserve"> </w:t>
-      </w:r>
-      <w:proofErr w:type="spellStart"/>
-      <w:r>
-        <w:rPr>
-          <w:rFonts w:ascii="Calibri" w:eastAsia="Times New Roman" w:hAnsi="Calibri" w:cs="Calibri"/>
-          <w:shd w:val="clear" w:color="auto" w:fill="FFFFFF"/>
-        </w:rPr>
-        <w:t>Genin</w:t>
-      </w:r>
-      <w:proofErr w:type="spellEnd"/>
-      <w:r>
-        <w:rPr>
-          <w:rFonts w:ascii="Calibri" w:eastAsia="Times New Roman" w:hAnsi="Calibri" w:cs="Calibri"/>
-          <w:shd w:val="clear" w:color="auto" w:fill="FFFFFF"/>
-        </w:rPr>
-        <w:t xml:space="preserve">, and Edmund J. </w:t>
-      </w:r>
-      <w:proofErr w:type="spellStart"/>
-      <w:r>
-        <w:rPr>
-          <w:rFonts w:ascii="Calibri" w:eastAsia="Times New Roman" w:hAnsi="Calibri" w:cs="Calibri"/>
-          <w:shd w:val="clear" w:color="auto" w:fill="FFFFFF"/>
-        </w:rPr>
-        <w:t>Crampin</w:t>
-      </w:r>
-      <w:proofErr w:type="spellEnd"/>
-      <w:r>
-        <w:rPr>
-          <w:rFonts w:ascii="Calibri" w:eastAsia="Times New Roman" w:hAnsi="Calibri" w:cs="Calibri"/>
-          <w:shd w:val="clear" w:color="auto" w:fill="FFFFFF"/>
-        </w:rPr>
-        <w:t xml:space="preserve">. "Modelling Growth and Form of the </w:t>
-      </w:r>
-      <w:proofErr w:type="spellStart"/>
-      <w:r>
-        <w:rPr>
-          <w:rFonts w:ascii="Calibri" w:eastAsia="Times New Roman" w:hAnsi="Calibri" w:cs="Calibri"/>
-          <w:shd w:val="clear" w:color="auto" w:fill="FFFFFF"/>
-        </w:rPr>
-        <w:t>Scleractinian</w:t>
-      </w:r>
-      <w:proofErr w:type="spellEnd"/>
-      <w:r>
-        <w:rPr>
-          <w:rFonts w:ascii="Calibri" w:eastAsia="Times New Roman" w:hAnsi="Calibri" w:cs="Calibri"/>
-          <w:shd w:val="clear" w:color="auto" w:fill="FFFFFF"/>
-        </w:rPr>
-        <w:t xml:space="preserve"> Coral </w:t>
-      </w:r>
-      <w:proofErr w:type="spellStart"/>
-      <w:r>
-        <w:rPr>
-          <w:rFonts w:ascii="Calibri" w:eastAsia="Times New Roman" w:hAnsi="Calibri" w:cs="Calibri"/>
-          <w:shd w:val="clear" w:color="auto" w:fill="FFFFFF"/>
-        </w:rPr>
-        <w:lastRenderedPageBreak/>
-        <w:t>Pocillopora</w:t>
-      </w:r>
-      <w:proofErr w:type="spellEnd"/>
-      <w:r>
-        <w:rPr>
-          <w:rFonts w:ascii="Calibri" w:eastAsia="Times New Roman" w:hAnsi="Calibri" w:cs="Calibri"/>
-          <w:shd w:val="clear" w:color="auto" w:fill="FFFFFF"/>
-        </w:rPr>
-        <w:t xml:space="preserve"> </w:t>
-      </w:r>
-      <w:proofErr w:type="spellStart"/>
-      <w:r>
-        <w:rPr>
-          <w:rFonts w:ascii="Calibri" w:eastAsia="Times New Roman" w:hAnsi="Calibri" w:cs="Calibri"/>
-          <w:shd w:val="clear" w:color="auto" w:fill="FFFFFF"/>
-        </w:rPr>
-        <w:t>Verrucosa</w:t>
-      </w:r>
-      <w:proofErr w:type="spellEnd"/>
-      <w:r>
-        <w:rPr>
-          <w:rFonts w:ascii="Calibri" w:eastAsia="Times New Roman" w:hAnsi="Calibri" w:cs="Calibri"/>
-          <w:shd w:val="clear" w:color="auto" w:fill="FFFFFF"/>
-        </w:rPr>
-        <w:t xml:space="preserve"> and the Influence of Hydrodynamics (Modelling Growth and Form of </w:t>
-      </w:r>
-      <w:proofErr w:type="spellStart"/>
-      <w:r>
-        <w:rPr>
-          <w:rFonts w:ascii="Calibri" w:eastAsia="Times New Roman" w:hAnsi="Calibri" w:cs="Calibri"/>
-          <w:shd w:val="clear" w:color="auto" w:fill="FFFFFF"/>
-        </w:rPr>
-        <w:t>Scleractinian</w:t>
-      </w:r>
-      <w:proofErr w:type="spellEnd"/>
-      <w:r>
-        <w:rPr>
-          <w:rFonts w:ascii="Calibri" w:eastAsia="Times New Roman" w:hAnsi="Calibri" w:cs="Calibri"/>
-          <w:shd w:val="clear" w:color="auto" w:fill="FFFFFF"/>
-        </w:rPr>
-        <w:t xml:space="preserve"> Corals)." 9.1 (2013): E1002849. Web.</w:t>
+      <w:r>
+        <w:rPr>
+          <w:rFonts w:ascii="Calibri" w:eastAsia="Times New Roman" w:hAnsi="Calibri" w:cs="Calibri"/>
+          <w:shd w:val="clear" w:color="auto" w:fill="FFFFFF"/>
+        </w:rPr>
+        <w:t xml:space="preserve">Chamberlain JA Jr, </w:t>
+      </w:r>
+      <w:proofErr w:type="spellStart"/>
+      <w:r>
+        <w:rPr>
+          <w:rFonts w:ascii="Calibri" w:eastAsia="Times New Roman" w:hAnsi="Calibri" w:cs="Calibri"/>
+          <w:shd w:val="clear" w:color="auto" w:fill="FFFFFF"/>
+        </w:rPr>
+        <w:t>Graus</w:t>
+      </w:r>
+      <w:proofErr w:type="spellEnd"/>
+      <w:r>
+        <w:rPr>
+          <w:rFonts w:ascii="Calibri" w:eastAsia="Times New Roman" w:hAnsi="Calibri" w:cs="Calibri"/>
+          <w:shd w:val="clear" w:color="auto" w:fill="FFFFFF"/>
+        </w:rPr>
+        <w:t xml:space="preserve"> RR (1975) Water flow and hydromechanical adaptations of branched reef corals. Bulletin of Marine Science 25: 112–125 </w:t>
       </w:r>
     </w:p>
     <w:p>
@@ -1942,107 +1794,203 @@
         <w:pStyle w:val="ListParagraph"/>
         <w:numPr>
           <w:ilvl w:val="0"/>
-          <w:numId w:val="1"/>
+          <w:numId w:val="3"/>
         </w:numPr>
         <w:rPr>
           <w:rFonts w:ascii="Calibri" w:eastAsia="Times New Roman" w:hAnsi="Calibri" w:cs="Calibri"/>
         </w:rPr>
       </w:pPr>
-      <w:r>
-        <w:rPr>
-          <w:rFonts w:ascii="Calibri" w:eastAsia="Times New Roman" w:hAnsi="Calibri" w:cs="Calibri"/>
-          <w:shd w:val="clear" w:color="auto" w:fill="FFFFFF"/>
-        </w:rPr>
-        <w:t xml:space="preserve">Coker, Darren J, Andrew S </w:t>
-      </w:r>
-      <w:proofErr w:type="spellStart"/>
-      <w:r>
-        <w:rPr>
-          <w:rFonts w:ascii="Calibri" w:eastAsia="Times New Roman" w:hAnsi="Calibri" w:cs="Calibri"/>
-          <w:shd w:val="clear" w:color="auto" w:fill="FFFFFF"/>
-        </w:rPr>
-        <w:t>Hoey</w:t>
-      </w:r>
-      <w:proofErr w:type="spellEnd"/>
-      <w:r>
-        <w:rPr>
-          <w:rFonts w:ascii="Calibri" w:eastAsia="Times New Roman" w:hAnsi="Calibri" w:cs="Calibri"/>
-          <w:shd w:val="clear" w:color="auto" w:fill="FFFFFF"/>
-        </w:rPr>
-        <w:t xml:space="preserve">, Shaun K Wilson, Martial </w:t>
-      </w:r>
-      <w:proofErr w:type="spellStart"/>
-      <w:r>
-        <w:rPr>
-          <w:rFonts w:ascii="Calibri" w:eastAsia="Times New Roman" w:hAnsi="Calibri" w:cs="Calibri"/>
-          <w:shd w:val="clear" w:color="auto" w:fill="FFFFFF"/>
-        </w:rPr>
-        <w:t>Depczynski</w:t>
-      </w:r>
-      <w:proofErr w:type="spellEnd"/>
-      <w:r>
-        <w:rPr>
-          <w:rFonts w:ascii="Calibri" w:eastAsia="Times New Roman" w:hAnsi="Calibri" w:cs="Calibri"/>
-          <w:shd w:val="clear" w:color="auto" w:fill="FFFFFF"/>
-        </w:rPr>
-        <w:t xml:space="preserve">, Nicholas A J Graham, Jean-Paul A Hobbs, Thomas H Holmes, and Morgan S Pratchett. "Habitat Selectivity and Reliance on Live Corals for Indo-Pacific </w:t>
-      </w:r>
-      <w:proofErr w:type="spellStart"/>
-      <w:r>
-        <w:rPr>
-          <w:rFonts w:ascii="Calibri" w:eastAsia="Times New Roman" w:hAnsi="Calibri" w:cs="Calibri"/>
-          <w:shd w:val="clear" w:color="auto" w:fill="FFFFFF"/>
-        </w:rPr>
-        <w:t>Hawkfishes</w:t>
-      </w:r>
-      <w:proofErr w:type="spellEnd"/>
-      <w:r>
-        <w:rPr>
-          <w:rFonts w:ascii="Calibri" w:eastAsia="Times New Roman" w:hAnsi="Calibri" w:cs="Calibri"/>
-          <w:shd w:val="clear" w:color="auto" w:fill="FFFFFF"/>
-        </w:rPr>
-        <w:t xml:space="preserve"> (Family: </w:t>
-      </w:r>
-      <w:proofErr w:type="spellStart"/>
-      <w:r>
-        <w:rPr>
-          <w:rFonts w:ascii="Calibri" w:eastAsia="Times New Roman" w:hAnsi="Calibri" w:cs="Calibri"/>
-          <w:shd w:val="clear" w:color="auto" w:fill="FFFFFF"/>
-        </w:rPr>
-        <w:t>Cirrhitidae</w:t>
-      </w:r>
-      <w:proofErr w:type="spellEnd"/>
-      <w:r>
-        <w:rPr>
-          <w:rFonts w:ascii="Calibri" w:eastAsia="Times New Roman" w:hAnsi="Calibri" w:cs="Calibri"/>
-          <w:shd w:val="clear" w:color="auto" w:fill="FFFFFF"/>
-        </w:rPr>
-        <w:t>)." </w:t>
-      </w:r>
-      <w:proofErr w:type="spellStart"/>
-      <w:r>
-        <w:rPr>
-          <w:rFonts w:ascii="Calibri" w:eastAsia="Times New Roman" w:hAnsi="Calibri" w:cs="Calibri"/>
-          <w:i/>
-          <w:iCs/>
-        </w:rPr>
-        <w:t>PloS</w:t>
-      </w:r>
-      <w:proofErr w:type="spellEnd"/>
-      <w:r>
-        <w:rPr>
-          <w:rFonts w:ascii="Calibri" w:eastAsia="Times New Roman" w:hAnsi="Calibri" w:cs="Calibri"/>
-          <w:i/>
-          <w:iCs/>
-        </w:rPr>
-        <w:t xml:space="preserve"> One</w:t>
-      </w:r>
-      <w:r>
-        <w:rPr>
-          <w:rFonts w:ascii="Calibri" w:eastAsia="Times New Roman" w:hAnsi="Calibri" w:cs="Calibri"/>
-          <w:shd w:val="clear" w:color="auto" w:fill="FFFFFF"/>
-        </w:rPr>
-        <w:t> 10.11 (2015): E0138136. Web.</w:t>
+      <w:proofErr w:type="spellStart"/>
+      <w:r>
+        <w:rPr>
+          <w:rFonts w:ascii="Calibri" w:eastAsia="Times New Roman" w:hAnsi="Calibri" w:cs="Calibri"/>
+          <w:shd w:val="clear" w:color="auto" w:fill="FFFFFF"/>
+        </w:rPr>
+        <w:t>Chindapol</w:t>
+      </w:r>
+      <w:proofErr w:type="spellEnd"/>
+      <w:r>
+        <w:rPr>
+          <w:rFonts w:ascii="Calibri" w:eastAsia="Times New Roman" w:hAnsi="Calibri" w:cs="Calibri"/>
+          <w:shd w:val="clear" w:color="auto" w:fill="FFFFFF"/>
+        </w:rPr>
+        <w:t xml:space="preserve">, </w:t>
+      </w:r>
+      <w:proofErr w:type="spellStart"/>
+      <w:r>
+        <w:rPr>
+          <w:rFonts w:ascii="Calibri" w:eastAsia="Times New Roman" w:hAnsi="Calibri" w:cs="Calibri"/>
+          <w:shd w:val="clear" w:color="auto" w:fill="FFFFFF"/>
+        </w:rPr>
+        <w:t>Nol</w:t>
+      </w:r>
+      <w:proofErr w:type="spellEnd"/>
+      <w:r>
+        <w:rPr>
+          <w:rFonts w:ascii="Calibri" w:eastAsia="Times New Roman" w:hAnsi="Calibri" w:cs="Calibri"/>
+          <w:shd w:val="clear" w:color="auto" w:fill="FFFFFF"/>
+        </w:rPr>
+        <w:t xml:space="preserve">, Jaap A. </w:t>
+      </w:r>
+      <w:proofErr w:type="spellStart"/>
+      <w:r>
+        <w:rPr>
+          <w:rFonts w:ascii="Calibri" w:eastAsia="Times New Roman" w:hAnsi="Calibri" w:cs="Calibri"/>
+          <w:shd w:val="clear" w:color="auto" w:fill="FFFFFF"/>
+        </w:rPr>
+        <w:t>Kaandorp</w:t>
+      </w:r>
+      <w:proofErr w:type="spellEnd"/>
+      <w:r>
+        <w:rPr>
+          <w:rFonts w:ascii="Calibri" w:eastAsia="Times New Roman" w:hAnsi="Calibri" w:cs="Calibri"/>
+          <w:shd w:val="clear" w:color="auto" w:fill="FFFFFF"/>
+        </w:rPr>
+        <w:t xml:space="preserve">, Carolina </w:t>
+      </w:r>
+      <w:proofErr w:type="spellStart"/>
+      <w:r>
+        <w:rPr>
+          <w:rFonts w:ascii="Calibri" w:eastAsia="Times New Roman" w:hAnsi="Calibri" w:cs="Calibri"/>
+          <w:shd w:val="clear" w:color="auto" w:fill="FFFFFF"/>
+        </w:rPr>
+        <w:t>Cronemberger</w:t>
+      </w:r>
+      <w:proofErr w:type="spellEnd"/>
+      <w:r>
+        <w:rPr>
+          <w:rFonts w:ascii="Calibri" w:eastAsia="Times New Roman" w:hAnsi="Calibri" w:cs="Calibri"/>
+          <w:shd w:val="clear" w:color="auto" w:fill="FFFFFF"/>
+        </w:rPr>
+        <w:t xml:space="preserve">, </w:t>
+      </w:r>
+      <w:proofErr w:type="spellStart"/>
+      <w:r>
+        <w:rPr>
+          <w:rFonts w:ascii="Calibri" w:eastAsia="Times New Roman" w:hAnsi="Calibri" w:cs="Calibri"/>
+          <w:shd w:val="clear" w:color="auto" w:fill="FFFFFF"/>
+        </w:rPr>
+        <w:t>Tali</w:t>
+      </w:r>
+      <w:proofErr w:type="spellEnd"/>
+      <w:r>
+        <w:rPr>
+          <w:rFonts w:ascii="Calibri" w:eastAsia="Times New Roman" w:hAnsi="Calibri" w:cs="Calibri"/>
+          <w:shd w:val="clear" w:color="auto" w:fill="FFFFFF"/>
+        </w:rPr>
+        <w:t xml:space="preserve"> Mass, </w:t>
+      </w:r>
+      <w:proofErr w:type="spellStart"/>
+      <w:r>
+        <w:rPr>
+          <w:rFonts w:ascii="Calibri" w:eastAsia="Times New Roman" w:hAnsi="Calibri" w:cs="Calibri"/>
+          <w:shd w:val="clear" w:color="auto" w:fill="FFFFFF"/>
+        </w:rPr>
+        <w:t>Amatzia</w:t>
+      </w:r>
+      <w:proofErr w:type="spellEnd"/>
+      <w:r>
+        <w:rPr>
+          <w:rFonts w:ascii="Calibri" w:eastAsia="Times New Roman" w:hAnsi="Calibri" w:cs="Calibri"/>
+          <w:shd w:val="clear" w:color="auto" w:fill="FFFFFF"/>
+        </w:rPr>
+        <w:t xml:space="preserve"> </w:t>
+      </w:r>
+      <w:proofErr w:type="spellStart"/>
+      <w:r>
+        <w:rPr>
+          <w:rFonts w:ascii="Calibri" w:eastAsia="Times New Roman" w:hAnsi="Calibri" w:cs="Calibri"/>
+          <w:shd w:val="clear" w:color="auto" w:fill="FFFFFF"/>
+        </w:rPr>
+        <w:t>Genin</w:t>
+      </w:r>
+      <w:proofErr w:type="spellEnd"/>
+      <w:r>
+        <w:rPr>
+          <w:rFonts w:ascii="Calibri" w:eastAsia="Times New Roman" w:hAnsi="Calibri" w:cs="Calibri"/>
+          <w:shd w:val="clear" w:color="auto" w:fill="FFFFFF"/>
+        </w:rPr>
+        <w:t xml:space="preserve">, and Edmund J. </w:t>
+      </w:r>
+      <w:proofErr w:type="spellStart"/>
+      <w:r>
+        <w:rPr>
+          <w:rFonts w:ascii="Calibri" w:eastAsia="Times New Roman" w:hAnsi="Calibri" w:cs="Calibri"/>
+          <w:shd w:val="clear" w:color="auto" w:fill="FFFFFF"/>
+        </w:rPr>
+        <w:t>Crampin</w:t>
+      </w:r>
+      <w:proofErr w:type="spellEnd"/>
+      <w:r>
+        <w:rPr>
+          <w:rFonts w:ascii="Calibri" w:eastAsia="Times New Roman" w:hAnsi="Calibri" w:cs="Calibri"/>
+          <w:shd w:val="clear" w:color="auto" w:fill="FFFFFF"/>
+        </w:rPr>
+        <w:t xml:space="preserve">. "Modelling Growth and Form of the </w:t>
+      </w:r>
+      <w:proofErr w:type="spellStart"/>
+      <w:r>
+        <w:rPr>
+          <w:rFonts w:ascii="Calibri" w:eastAsia="Times New Roman" w:hAnsi="Calibri" w:cs="Calibri"/>
+          <w:shd w:val="clear" w:color="auto" w:fill="FFFFFF"/>
+        </w:rPr>
+        <w:t>Scleractinian</w:t>
+      </w:r>
+      <w:proofErr w:type="spellEnd"/>
+      <w:r>
+        <w:rPr>
+          <w:rFonts w:ascii="Calibri" w:eastAsia="Times New Roman" w:hAnsi="Calibri" w:cs="Calibri"/>
+          <w:shd w:val="clear" w:color="auto" w:fill="FFFFFF"/>
+        </w:rPr>
+        <w:t xml:space="preserve"> Coral </w:t>
+      </w:r>
+      <w:proofErr w:type="spellStart"/>
+      <w:r>
+        <w:rPr>
+          <w:rFonts w:ascii="Calibri" w:eastAsia="Times New Roman" w:hAnsi="Calibri" w:cs="Calibri"/>
+          <w:shd w:val="clear" w:color="auto" w:fill="FFFFFF"/>
+        </w:rPr>
+        <w:t>Pocillopora</w:t>
+      </w:r>
+      <w:proofErr w:type="spellEnd"/>
+      <w:r>
+        <w:rPr>
+          <w:rFonts w:ascii="Calibri" w:eastAsia="Times New Roman" w:hAnsi="Calibri" w:cs="Calibri"/>
+          <w:shd w:val="clear" w:color="auto" w:fill="FFFFFF"/>
+        </w:rPr>
+        <w:t xml:space="preserve"> </w:t>
+      </w:r>
+      <w:proofErr w:type="spellStart"/>
+      <w:r>
+        <w:rPr>
+          <w:rFonts w:ascii="Calibri" w:eastAsia="Times New Roman" w:hAnsi="Calibri" w:cs="Calibri"/>
+          <w:shd w:val="clear" w:color="auto" w:fill="FFFFFF"/>
+        </w:rPr>
+        <w:t>Verrucosa</w:t>
+      </w:r>
+      <w:proofErr w:type="spellEnd"/>
+      <w:r>
+        <w:rPr>
+          <w:rFonts w:ascii="Calibri" w:eastAsia="Times New Roman" w:hAnsi="Calibri" w:cs="Calibri"/>
+          <w:shd w:val="clear" w:color="auto" w:fill="FFFFFF"/>
+        </w:rPr>
+        <w:t xml:space="preserve"> and the Influence of Hydrodynamics (Modelling Growth and Form of </w:t>
+      </w:r>
+      <w:proofErr w:type="spellStart"/>
+      <w:r>
+        <w:rPr>
+          <w:rFonts w:ascii="Calibri" w:eastAsia="Times New Roman" w:hAnsi="Calibri" w:cs="Calibri"/>
+          <w:shd w:val="clear" w:color="auto" w:fill="FFFFFF"/>
+        </w:rPr>
+        <w:t>Scleractinian</w:t>
+      </w:r>
+      <w:proofErr w:type="spellEnd"/>
+      <w:r>
+        <w:rPr>
+          <w:rFonts w:ascii="Calibri" w:eastAsia="Times New Roman" w:hAnsi="Calibri" w:cs="Calibri"/>
+          <w:shd w:val="clear" w:color="auto" w:fill="FFFFFF"/>
+        </w:rPr>
+        <w:t xml:space="preserve"> Corals)." 9.1 (2013): E1002849. Web.</w:t>
       </w:r>
     </w:p>
     <w:p>
@@ -2058,7 +2006,7 @@
         <w:pStyle w:val="ListParagraph"/>
         <w:numPr>
           <w:ilvl w:val="0"/>
-          <w:numId w:val="1"/>
+          <w:numId w:val="3"/>
         </w:numPr>
         <w:rPr>
           <w:rFonts w:ascii="Calibri" w:eastAsia="Times New Roman" w:hAnsi="Calibri" w:cs="Calibri"/>
@@ -2069,7 +2017,39 @@
           <w:rFonts w:ascii="Calibri" w:eastAsia="Times New Roman" w:hAnsi="Calibri" w:cs="Calibri"/>
           <w:shd w:val="clear" w:color="auto" w:fill="FFFFFF"/>
         </w:rPr>
-        <w:t xml:space="preserve">Donaldson, Terry. "Reproductive Behavior and Social Organization of Some Pacific </w:t>
+        <w:t xml:space="preserve">Coker, Darren J, Andrew S </w:t>
+      </w:r>
+      <w:proofErr w:type="spellStart"/>
+      <w:r>
+        <w:rPr>
+          <w:rFonts w:ascii="Calibri" w:eastAsia="Times New Roman" w:hAnsi="Calibri" w:cs="Calibri"/>
+          <w:shd w:val="clear" w:color="auto" w:fill="FFFFFF"/>
+        </w:rPr>
+        <w:t>Hoey</w:t>
+      </w:r>
+      <w:proofErr w:type="spellEnd"/>
+      <w:r>
+        <w:rPr>
+          <w:rFonts w:ascii="Calibri" w:eastAsia="Times New Roman" w:hAnsi="Calibri" w:cs="Calibri"/>
+          <w:shd w:val="clear" w:color="auto" w:fill="FFFFFF"/>
+        </w:rPr>
+        <w:t xml:space="preserve">, Shaun K Wilson, Martial </w:t>
+      </w:r>
+      <w:proofErr w:type="spellStart"/>
+      <w:r>
+        <w:rPr>
+          <w:rFonts w:ascii="Calibri" w:eastAsia="Times New Roman" w:hAnsi="Calibri" w:cs="Calibri"/>
+          <w:shd w:val="clear" w:color="auto" w:fill="FFFFFF"/>
+        </w:rPr>
+        <w:t>Depczynski</w:t>
+      </w:r>
+      <w:proofErr w:type="spellEnd"/>
+      <w:r>
+        <w:rPr>
+          <w:rFonts w:ascii="Calibri" w:eastAsia="Times New Roman" w:hAnsi="Calibri" w:cs="Calibri"/>
+          <w:shd w:val="clear" w:color="auto" w:fill="FFFFFF"/>
+        </w:rPr>
+        <w:t xml:space="preserve">, Nicholas A J Graham, Jean-Paul A Hobbs, Thomas H Holmes, and Morgan S Pratchett. "Habitat Selectivity and Reliance on Live Corals for Indo-Pacific </w:t>
       </w:r>
       <w:proofErr w:type="spellStart"/>
       <w:r>
@@ -2085,7 +2065,7 @@
           <w:rFonts w:ascii="Calibri" w:eastAsia="Times New Roman" w:hAnsi="Calibri" w:cs="Calibri"/>
           <w:shd w:val="clear" w:color="auto" w:fill="FFFFFF"/>
         </w:rPr>
-        <w:t xml:space="preserve"> (</w:t>
+        <w:t xml:space="preserve"> (Family: </w:t>
       </w:r>
       <w:proofErr w:type="spellStart"/>
       <w:r>
@@ -2103,20 +2083,30 @@
         </w:rPr>
         <w:t>)." </w:t>
       </w:r>
+      <w:proofErr w:type="spellStart"/>
       <w:r>
         <w:rPr>
           <w:rFonts w:ascii="Calibri" w:eastAsia="Times New Roman" w:hAnsi="Calibri" w:cs="Calibri"/>
           <w:i/>
           <w:iCs/>
         </w:rPr>
-        <w:t>Japanese Journal of Ichthyology</w:t>
-      </w:r>
-      <w:r>
-        <w:rPr>
-          <w:rFonts w:ascii="Calibri" w:eastAsia="Times New Roman" w:hAnsi="Calibri" w:cs="Calibri"/>
-          <w:shd w:val="clear" w:color="auto" w:fill="FFFFFF"/>
-        </w:rPr>
-        <w:t> 36.4 (1990): 439-58. Web.</w:t>
+        <w:t>PloS</w:t>
+      </w:r>
+      <w:proofErr w:type="spellEnd"/>
+      <w:r>
+        <w:rPr>
+          <w:rFonts w:ascii="Calibri" w:eastAsia="Times New Roman" w:hAnsi="Calibri" w:cs="Calibri"/>
+          <w:i/>
+          <w:iCs/>
+        </w:rPr>
+        <w:t xml:space="preserve"> One</w:t>
+      </w:r>
+      <w:r>
+        <w:rPr>
+          <w:rFonts w:ascii="Calibri" w:eastAsia="Times New Roman" w:hAnsi="Calibri" w:cs="Calibri"/>
+          <w:shd w:val="clear" w:color="auto" w:fill="FFFFFF"/>
+        </w:rPr>
+        <w:t> 10.11 (2015): E0138136. Web.</w:t>
       </w:r>
     </w:p>
     <w:p>
@@ -2132,67 +2122,65 @@
         <w:pStyle w:val="ListParagraph"/>
         <w:numPr>
           <w:ilvl w:val="0"/>
-          <w:numId w:val="1"/>
+          <w:numId w:val="3"/>
         </w:numPr>
         <w:rPr>
           <w:rFonts w:ascii="Calibri" w:eastAsia="Times New Roman" w:hAnsi="Calibri" w:cs="Calibri"/>
         </w:rPr>
       </w:pPr>
-      <w:proofErr w:type="spellStart"/>
-      <w:r>
-        <w:rPr>
-          <w:rFonts w:ascii="Calibri" w:eastAsia="Times New Roman" w:hAnsi="Calibri" w:cs="Calibri"/>
-        </w:rPr>
-        <w:t>Lavy</w:t>
-      </w:r>
-      <w:proofErr w:type="spellEnd"/>
-      <w:r>
-        <w:rPr>
-          <w:rFonts w:ascii="Calibri" w:eastAsia="Times New Roman" w:hAnsi="Calibri" w:cs="Calibri"/>
-        </w:rPr>
-        <w:t xml:space="preserve">, Adi, Gal </w:t>
-      </w:r>
-      <w:proofErr w:type="spellStart"/>
-      <w:r>
-        <w:rPr>
-          <w:rFonts w:ascii="Calibri" w:eastAsia="Times New Roman" w:hAnsi="Calibri" w:cs="Calibri"/>
-        </w:rPr>
-        <w:t>Eyal</w:t>
-      </w:r>
-      <w:proofErr w:type="spellEnd"/>
-      <w:r>
-        <w:rPr>
-          <w:rFonts w:ascii="Calibri" w:eastAsia="Times New Roman" w:hAnsi="Calibri" w:cs="Calibri"/>
-        </w:rPr>
-        <w:t xml:space="preserve">, Benjamin Neal, Ray Keren, Yossi </w:t>
-      </w:r>
-      <w:proofErr w:type="spellStart"/>
-      <w:r>
-        <w:rPr>
-          <w:rFonts w:ascii="Calibri" w:eastAsia="Times New Roman" w:hAnsi="Calibri" w:cs="Calibri"/>
-        </w:rPr>
-        <w:t>Loya</w:t>
-      </w:r>
-      <w:proofErr w:type="spellEnd"/>
-      <w:r>
-        <w:rPr>
-          <w:rFonts w:ascii="Calibri" w:eastAsia="Times New Roman" w:hAnsi="Calibri" w:cs="Calibri"/>
-        </w:rPr>
-        <w:t xml:space="preserve">, and Micha </w:t>
-      </w:r>
-      <w:proofErr w:type="spellStart"/>
-      <w:r>
-        <w:rPr>
-          <w:rFonts w:ascii="Calibri" w:eastAsia="Times New Roman" w:hAnsi="Calibri" w:cs="Calibri"/>
-        </w:rPr>
-        <w:t>Ilan</w:t>
-      </w:r>
-      <w:proofErr w:type="spellEnd"/>
-      <w:r>
-        <w:rPr>
-          <w:rFonts w:ascii="Calibri" w:eastAsia="Times New Roman" w:hAnsi="Calibri" w:cs="Calibri"/>
-        </w:rPr>
-        <w:t>. "A Quick, Easy and Non‐intrusive Method for Underwater Volume and Surface Area Evaluation of Benthic Organisms by 3D Computer Modelling." Methods in Ecology and Evolution 6.5 (2015): 521-31. Web.</w:t>
+      <w:r>
+        <w:rPr>
+          <w:rFonts w:ascii="Calibri" w:eastAsia="Times New Roman" w:hAnsi="Calibri" w:cs="Calibri"/>
+          <w:shd w:val="clear" w:color="auto" w:fill="FFFFFF"/>
+        </w:rPr>
+        <w:t xml:space="preserve">Donaldson, Terry. "Reproductive Behavior and Social Organization of Some Pacific </w:t>
+      </w:r>
+      <w:proofErr w:type="spellStart"/>
+      <w:r>
+        <w:rPr>
+          <w:rFonts w:ascii="Calibri" w:eastAsia="Times New Roman" w:hAnsi="Calibri" w:cs="Calibri"/>
+          <w:shd w:val="clear" w:color="auto" w:fill="FFFFFF"/>
+        </w:rPr>
+        <w:t>Hawkfishes</w:t>
+      </w:r>
+      <w:proofErr w:type="spellEnd"/>
+      <w:r>
+        <w:rPr>
+          <w:rFonts w:ascii="Calibri" w:eastAsia="Times New Roman" w:hAnsi="Calibri" w:cs="Calibri"/>
+          <w:shd w:val="clear" w:color="auto" w:fill="FFFFFF"/>
+        </w:rPr>
+        <w:t xml:space="preserve"> (</w:t>
+      </w:r>
+      <w:proofErr w:type="spellStart"/>
+      <w:r>
+        <w:rPr>
+          <w:rFonts w:ascii="Calibri" w:eastAsia="Times New Roman" w:hAnsi="Calibri" w:cs="Calibri"/>
+          <w:shd w:val="clear" w:color="auto" w:fill="FFFFFF"/>
+        </w:rPr>
+        <w:t>Cirrhitidae</w:t>
+      </w:r>
+      <w:proofErr w:type="spellEnd"/>
+      <w:r>
+        <w:rPr>
+          <w:rFonts w:ascii="Calibri" w:eastAsia="Times New Roman" w:hAnsi="Calibri" w:cs="Calibri"/>
+          <w:shd w:val="clear" w:color="auto" w:fill="FFFFFF"/>
+        </w:rPr>
+        <w:t>)." </w:t>
+      </w:r>
+      <w:r>
+        <w:rPr>
+          <w:rFonts w:ascii="Calibri" w:eastAsia="Times New Roman" w:hAnsi="Calibri" w:cs="Calibri"/>
+          <w:i/>
+          <w:iCs/>
+        </w:rPr>
+        <w:t>Japanese Journal of Ichthyology</w:t>
+      </w:r>
+      <w:r>
+        <w:rPr>
+          <w:rFonts w:ascii="Calibri" w:eastAsia="Times New Roman" w:hAnsi="Calibri" w:cs="Calibri"/>
+          <w:shd w:val="clear" w:color="auto" w:fill="FFFFFF"/>
+        </w:rPr>
+        <w:t> 36.4 (1990): 439-58. Web.</w:t>
       </w:r>
     </w:p>
     <w:p>
@@ -2208,7 +2196,83 @@
         <w:pStyle w:val="ListParagraph"/>
         <w:numPr>
           <w:ilvl w:val="0"/>
-          <w:numId w:val="1"/>
+          <w:numId w:val="3"/>
+        </w:numPr>
+        <w:rPr>
+          <w:rFonts w:ascii="Calibri" w:eastAsia="Times New Roman" w:hAnsi="Calibri" w:cs="Calibri"/>
+        </w:rPr>
+      </w:pPr>
+      <w:proofErr w:type="spellStart"/>
+      <w:r>
+        <w:rPr>
+          <w:rFonts w:ascii="Calibri" w:eastAsia="Times New Roman" w:hAnsi="Calibri" w:cs="Calibri"/>
+        </w:rPr>
+        <w:t>Lavy</w:t>
+      </w:r>
+      <w:proofErr w:type="spellEnd"/>
+      <w:r>
+        <w:rPr>
+          <w:rFonts w:ascii="Calibri" w:eastAsia="Times New Roman" w:hAnsi="Calibri" w:cs="Calibri"/>
+        </w:rPr>
+        <w:t xml:space="preserve">, Adi, Gal </w:t>
+      </w:r>
+      <w:proofErr w:type="spellStart"/>
+      <w:r>
+        <w:rPr>
+          <w:rFonts w:ascii="Calibri" w:eastAsia="Times New Roman" w:hAnsi="Calibri" w:cs="Calibri"/>
+        </w:rPr>
+        <w:t>Eyal</w:t>
+      </w:r>
+      <w:proofErr w:type="spellEnd"/>
+      <w:r>
+        <w:rPr>
+          <w:rFonts w:ascii="Calibri" w:eastAsia="Times New Roman" w:hAnsi="Calibri" w:cs="Calibri"/>
+        </w:rPr>
+        <w:t xml:space="preserve">, Benjamin Neal, Ray Keren, Yossi </w:t>
+      </w:r>
+      <w:proofErr w:type="spellStart"/>
+      <w:r>
+        <w:rPr>
+          <w:rFonts w:ascii="Calibri" w:eastAsia="Times New Roman" w:hAnsi="Calibri" w:cs="Calibri"/>
+        </w:rPr>
+        <w:t>Loya</w:t>
+      </w:r>
+      <w:proofErr w:type="spellEnd"/>
+      <w:r>
+        <w:rPr>
+          <w:rFonts w:ascii="Calibri" w:eastAsia="Times New Roman" w:hAnsi="Calibri" w:cs="Calibri"/>
+        </w:rPr>
+        <w:t xml:space="preserve">, and Micha </w:t>
+      </w:r>
+      <w:proofErr w:type="spellStart"/>
+      <w:r>
+        <w:rPr>
+          <w:rFonts w:ascii="Calibri" w:eastAsia="Times New Roman" w:hAnsi="Calibri" w:cs="Calibri"/>
+        </w:rPr>
+        <w:t>Ilan</w:t>
+      </w:r>
+      <w:proofErr w:type="spellEnd"/>
+      <w:r>
+        <w:rPr>
+          <w:rFonts w:ascii="Calibri" w:eastAsia="Times New Roman" w:hAnsi="Calibri" w:cs="Calibri"/>
+        </w:rPr>
+        <w:t>. "A Quick, Easy and Non‐intrusive Method for Underwater Volume and Surface Area Evaluation of Benthic Organisms by 3D Computer Modelling." Methods in Ecology and Evolution 6.5 (2015): 521-31. Web.</w:t>
+      </w:r>
+    </w:p>
+    <w:p>
+      <w:pPr>
+        <w:pStyle w:val="ListParagraph"/>
+        <w:rPr>
+          <w:rFonts w:ascii="Calibri" w:eastAsia="Times New Roman" w:hAnsi="Calibri" w:cs="Calibri"/>
+        </w:rPr>
+      </w:pPr>
+    </w:p>
+    <w:p>
+      <w:pPr>
+        <w:pStyle w:val="ListParagraph"/>
+        <w:numPr>
+          <w:ilvl w:val="0"/>
+          <w:numId w:val="3"/>
         </w:numPr>
         <w:shd w:val="clear" w:color="auto" w:fill="FFFFFF"/>
         <w:rPr>
@@ -2334,7 +2398,7 @@
         <w:pStyle w:val="ListParagraph"/>
         <w:numPr>
           <w:ilvl w:val="0"/>
-          <w:numId w:val="1"/>
+          <w:numId w:val="3"/>
         </w:numPr>
         <w:shd w:val="clear" w:color="auto" w:fill="FFFFFF"/>
         <w:rPr>
@@ -2425,7 +2489,7 @@
         <w:pStyle w:val="ListParagraph"/>
         <w:numPr>
           <w:ilvl w:val="0"/>
-          <w:numId w:val="1"/>
+          <w:numId w:val="3"/>
         </w:numPr>
         <w:shd w:val="clear" w:color="auto" w:fill="FFFFFF"/>
         <w:rPr>
@@ -2451,7 +2515,7 @@
         <w:pStyle w:val="ListParagraph"/>
         <w:numPr>
           <w:ilvl w:val="0"/>
-          <w:numId w:val="1"/>
+          <w:numId w:val="3"/>
         </w:numPr>
         <w:shd w:val="clear" w:color="auto" w:fill="FFFFFF"/>
         <w:rPr>
@@ -2558,7 +2622,7 @@
         <w:pStyle w:val="ListParagraph"/>
         <w:numPr>
           <w:ilvl w:val="0"/>
-          <w:numId w:val="1"/>
+          <w:numId w:val="3"/>
         </w:numPr>
         <w:shd w:val="clear" w:color="auto" w:fill="FFFFFF"/>
         <w:rPr>
@@ -2591,7 +2655,15 @@
         <w:rPr>
           <w:rFonts w:ascii="Calibri" w:eastAsia="Times New Roman" w:hAnsi="Calibri" w:cs="Calibri"/>
         </w:rPr>
-        <w:t xml:space="preserve">, and A. </w:t>
+        <w:t>, and A.</w:t>
+      </w:r>
+      <w:bookmarkStart w:id="0" w:name="_GoBack"/>
+      <w:bookmarkEnd w:id="0"/>
+      <w:r>
+        <w:rPr>
+          <w:rFonts w:ascii="Calibri" w:eastAsia="Times New Roman" w:hAnsi="Calibri" w:cs="Calibri"/>
+        </w:rPr>
+        <w:t xml:space="preserve"> </w:t>
       </w:r>
       <w:proofErr w:type="spellStart"/>
       <w:r>
@@ -2630,6 +2702,178 @@
 <file path=word/numbering.xml><?xml version="1.0" encoding="utf-8"?>
 <w:numbering xmlns:wpc="http://schemas.microsoft.com/office/word/2010/wordprocessingCanvas" xmlns:cx="http://schemas.microsoft.com/office/drawing/2014/chartex" xmlns:cx1="http://schemas.microsoft.com/office/drawing/2015/9/8/chartex" xmlns:cx2="http://schemas.microsoft.com/office/drawing/2015/10/21/chartex" xmlns:cx3="http://schemas.microsoft.com/office/drawing/2016/5/9/chartex" xmlns:cx4="http://schemas.microsoft.com/office/drawing/2016/5/10/chartex" xmlns:cx5="http://schemas.microsoft.com/office/drawing/2016/5/11/chartex" xmlns:cx6="http://schemas.microsoft.com/office/drawing/2016/5/12/chartex" xmlns:cx7="http://schemas.microsoft.com/office/drawing/2016/5/13/chartex" xmlns:cx8="http://schemas.microsoft.com/office/drawing/2016/5/14/chartex" xmlns:mc="http://schemas.openxmlformats.org/markup-compatibility/2006" xmlns:aink="http://schemas.microsoft.com/office/drawing/2016/ink" xmlns:am3d="http://schemas.microsoft.com/office/drawing/2017/model3d" xmlns:o="urn:schemas-microsoft-com:office:office" xmlns:r="http://schemas.openxmlformats.org/officeDocument/2006/relationships" xmlns:m="http://schemas.openxmlformats.org/officeDocument/2006/math" xmlns:v="urn:schemas-microsoft-com:vml" xmlns:wp14="http://schemas.microsoft.com/office/word/2010/wordprocessingDrawing" xmlns:wp="http://schemas.openxmlformats.org/drawingml/2006/wordprocessingDrawing" xmlns:w10="urn:schemas-microsoft-com:office:word" xmlns:w="http://schemas.openxmlformats.org/wordprocessingml/2006/main" xmlns:w14="http://schemas.microsoft.com/office/word/2010/wordml" xmlns:w15="http://schemas.microsoft.com/office/word/2012/wordml" xmlns:w16cid="http://schemas.microsoft.com/office/word/2016/wordml/cid" xmlns:w16se="http://schemas.microsoft.com/office/word/2015/wordml/symex" xmlns:wpg="http://schemas.microsoft.com/office/word/2010/wordprocessingGroup" xmlns:wpi="http://schemas.microsoft.com/office/word/2010/wordprocessingInk" xmlns:wne="http://schemas.microsoft.com/office/word/2006/wordml" xmlns:wps="http://schemas.microsoft.com/office/word/2010/wordprocessingShape" mc:Ignorable="w14 w15 w16se w16cid wp14">
   <w:abstractNum w:abstractNumId="0" w15:restartNumberingAfterBreak="0">
+    <w:nsid w:val="2A45567B"/>
+    <w:multiLevelType w:val="hybridMultilevel"/>
+    <w:tmpl w:val="C5361DDC"/>
+    <w:lvl w:ilvl="0" w:tplc="0409000F">
+      <w:start w:val="1"/>
+      <w:numFmt w:val="decimal"/>
+      <w:lvlText w:val="%1."/>
+      <w:lvlJc w:val="left"/>
+      <w:pPr>
+        <w:ind w:left="720" w:hanging="360"/>
+      </w:pPr>
+    </w:lvl>
+    <w:lvl w:ilvl="1" w:tplc="04090019" w:tentative="1">
+      <w:start w:val="1"/>
+      <w:numFmt w:val="lowerLetter"/>
+      <w:lvlText w:val="%2."/>
+      <w:lvlJc w:val="left"/>
+      <w:pPr>
+        <w:ind w:left="1440" w:hanging="360"/>
+      </w:pPr>
+    </w:lvl>
+    <w:lvl w:ilvl="2" w:tplc="0409001B" w:tentative="1">
+      <w:start w:val="1"/>
+      <w:numFmt w:val="lowerRoman"/>
+      <w:lvlText w:val="%3."/>
+      <w:lvlJc w:val="right"/>
+      <w:pPr>
+        <w:ind w:left="2160" w:hanging="180"/>
+      </w:pPr>
+    </w:lvl>
+    <w:lvl w:ilvl="3" w:tplc="0409000F" w:tentative="1">
+      <w:start w:val="1"/>
+      <w:numFmt w:val="decimal"/>
+      <w:lvlText w:val="%4."/>
+      <w:lvlJc w:val="left"/>
+      <w:pPr>
+        <w:ind w:left="2880" w:hanging="360"/>
+      </w:pPr>
+    </w:lvl>
+    <w:lvl w:ilvl="4" w:tplc="04090019" w:tentative="1">
+      <w:start w:val="1"/>
+      <w:numFmt w:val="lowerLetter"/>
+      <w:lvlText w:val="%5."/>
+      <w:lvlJc w:val="left"/>
+      <w:pPr>
+        <w:ind w:left="3600" w:hanging="360"/>
+      </w:pPr>
+    </w:lvl>
+    <w:lvl w:ilvl="5" w:tplc="0409001B" w:tentative="1">
+      <w:start w:val="1"/>
+      <w:numFmt w:val="lowerRoman"/>
+      <w:lvlText w:val="%6."/>
+      <w:lvlJc w:val="right"/>
+      <w:pPr>
+        <w:ind w:left="4320" w:hanging="180"/>
+      </w:pPr>
+    </w:lvl>
+    <w:lvl w:ilvl="6" w:tplc="0409000F" w:tentative="1">
+      <w:start w:val="1"/>
+      <w:numFmt w:val="decimal"/>
+      <w:lvlText w:val="%7."/>
+      <w:lvlJc w:val="left"/>
+      <w:pPr>
+        <w:ind w:left="5040" w:hanging="360"/>
+      </w:pPr>
+    </w:lvl>
+    <w:lvl w:ilvl="7" w:tplc="04090019" w:tentative="1">
+      <w:start w:val="1"/>
+      <w:numFmt w:val="lowerLetter"/>
+      <w:lvlText w:val="%8."/>
+      <w:lvlJc w:val="left"/>
+      <w:pPr>
+        <w:ind w:left="5760" w:hanging="360"/>
+      </w:pPr>
+    </w:lvl>
+    <w:lvl w:ilvl="8" w:tplc="0409001B" w:tentative="1">
+      <w:start w:val="1"/>
+      <w:numFmt w:val="lowerRoman"/>
+      <w:lvlText w:val="%9."/>
+      <w:lvlJc w:val="right"/>
+      <w:pPr>
+        <w:ind w:left="6480" w:hanging="180"/>
+      </w:pPr>
+    </w:lvl>
+  </w:abstractNum>
+  <w:abstractNum w:abstractNumId="1" w15:restartNumberingAfterBreak="0">
+    <w:nsid w:val="3FF964B4"/>
+    <w:multiLevelType w:val="hybridMultilevel"/>
+    <w:tmpl w:val="416C26D6"/>
+    <w:lvl w:ilvl="0" w:tplc="0409000F">
+      <w:start w:val="1"/>
+      <w:numFmt w:val="decimal"/>
+      <w:lvlText w:val="%1."/>
+      <w:lvlJc w:val="left"/>
+      <w:pPr>
+        <w:ind w:left="720" w:hanging="360"/>
+      </w:pPr>
+    </w:lvl>
+    <w:lvl w:ilvl="1" w:tplc="04090019" w:tentative="1">
+      <w:start w:val="1"/>
+      <w:numFmt w:val="lowerLetter"/>
+      <w:lvlText w:val="%2."/>
+      <w:lvlJc w:val="left"/>
+      <w:pPr>
+        <w:ind w:left="1440" w:hanging="360"/>
+      </w:pPr>
+    </w:lvl>
+    <w:lvl w:ilvl="2" w:tplc="0409001B" w:tentative="1">
+      <w:start w:val="1"/>
+      <w:numFmt w:val="lowerRoman"/>
+      <w:lvlText w:val="%3."/>
+      <w:lvlJc w:val="right"/>
+      <w:pPr>
+        <w:ind w:left="2160" w:hanging="180"/>
+      </w:pPr>
+    </w:lvl>
+    <w:lvl w:ilvl="3" w:tplc="0409000F" w:tentative="1">
+      <w:start w:val="1"/>
+      <w:numFmt w:val="decimal"/>
+      <w:lvlText w:val="%4."/>
+      <w:lvlJc w:val="left"/>
+      <w:pPr>
+        <w:ind w:left="2880" w:hanging="360"/>
+      </w:pPr>
+    </w:lvl>
+    <w:lvl w:ilvl="4" w:tplc="04090019" w:tentative="1">
+      <w:start w:val="1"/>
+      <w:numFmt w:val="lowerLetter"/>
+      <w:lvlText w:val="%5."/>
+      <w:lvlJc w:val="left"/>
+      <w:pPr>
+        <w:ind w:left="3600" w:hanging="360"/>
+      </w:pPr>
+    </w:lvl>
+    <w:lvl w:ilvl="5" w:tplc="0409001B" w:tentative="1">
+      <w:start w:val="1"/>
+      <w:numFmt w:val="lowerRoman"/>
+      <w:lvlText w:val="%6."/>
+      <w:lvlJc w:val="right"/>
+      <w:pPr>
+        <w:ind w:left="4320" w:hanging="180"/>
+      </w:pPr>
+    </w:lvl>
+    <w:lvl w:ilvl="6" w:tplc="0409000F" w:tentative="1">
+      <w:start w:val="1"/>
+      <w:numFmt w:val="decimal"/>
+      <w:lvlText w:val="%7."/>
+      <w:lvlJc w:val="left"/>
+      <w:pPr>
+        <w:ind w:left="5040" w:hanging="360"/>
+      </w:pPr>
+    </w:lvl>
+    <w:lvl w:ilvl="7" w:tplc="04090019" w:tentative="1">
+      <w:start w:val="1"/>
+      <w:numFmt w:val="lowerLetter"/>
+      <w:lvlText w:val="%8."/>
+      <w:lvlJc w:val="left"/>
+      <w:pPr>
+        <w:ind w:left="5760" w:hanging="360"/>
+      </w:pPr>
+    </w:lvl>
+    <w:lvl w:ilvl="8" w:tplc="0409001B" w:tentative="1">
+      <w:start w:val="1"/>
+      <w:numFmt w:val="lowerRoman"/>
+      <w:lvlText w:val="%9."/>
+      <w:lvlJc w:val="right"/>
+      <w:pPr>
+        <w:ind w:left="6480" w:hanging="180"/>
+      </w:pPr>
+    </w:lvl>
+  </w:abstractNum>
+  <w:abstractNum w:abstractNumId="2" w15:restartNumberingAfterBreak="0">
     <w:nsid w:val="52BE02F5"/>
     <w:multiLevelType w:val="hybridMultilevel"/>
     <w:tmpl w:val="4E5CB8D6"/>
@@ -2716,7 +2960,13 @@
     </w:lvl>
   </w:abstractNum>
   <w:num w:numId="1">
+    <w:abstractNumId w:val="2"/>
+  </w:num>
+  <w:num w:numId="2">
     <w:abstractNumId w:val="0"/>
+  </w:num>
+  <w:num w:numId="3">
+    <w:abstractNumId w:val="1"/>
   </w:num>
 </w:numbering>
 </file>

</xml_diff>